<commit_message>
Mal olor clase empresa
</commit_message>
<xml_diff>
--- a/Refactoring.docx
+++ b/Refactoring.docx
@@ -1,6 +1,6 @@
 
 <file path=word/document.xml><?xml version="1.0" encoding="utf-8"?>
-<w:document xmlns:wpc="http://schemas.microsoft.com/office/word/2010/wordprocessingCanvas" xmlns:cx="http://schemas.microsoft.com/office/drawing/2014/chartex" xmlns:cx1="http://schemas.microsoft.com/office/drawing/2015/9/8/chartex" xmlns:cx2="http://schemas.microsoft.com/office/drawing/2015/10/21/chartex" xmlns:cx3="http://schemas.microsoft.com/office/drawing/2016/5/9/chartex" xmlns:cx4="http://schemas.microsoft.com/office/drawing/2016/5/10/chartex" xmlns:cx5="http://schemas.microsoft.com/office/drawing/2016/5/11/chartex" xmlns:mc="http://schemas.openxmlformats.org/markup-compatibility/2006" xmlns:o="urn:schemas-microsoft-com:office:office" xmlns:r="http://schemas.openxmlformats.org/officeDocument/2006/relationships" xmlns:m="http://schemas.openxmlformats.org/officeDocument/2006/math" xmlns:v="urn:schemas-microsoft-com:vml" xmlns:wp14="http://schemas.microsoft.com/office/word/2010/wordprocessingDrawing" xmlns:wp="http://schemas.openxmlformats.org/drawingml/2006/wordprocessingDrawing" xmlns:w10="urn:schemas-microsoft-com:office:word" xmlns:w="http://schemas.openxmlformats.org/wordprocessingml/2006/main" xmlns:w14="http://schemas.microsoft.com/office/word/2010/wordml" xmlns:w15="http://schemas.microsoft.com/office/word/2012/wordml" xmlns:w16se="http://schemas.microsoft.com/office/word/2015/wordml/symex" xmlns:wpg="http://schemas.microsoft.com/office/word/2010/wordprocessingGroup" xmlns:wpi="http://schemas.microsoft.com/office/word/2010/wordprocessingInk" xmlns:wne="http://schemas.microsoft.com/office/word/2006/wordml" xmlns:wps="http://schemas.microsoft.com/office/word/2010/wordprocessingShape" mc:Ignorable="w14 w15 w16se wp14">
+<w:document xmlns:wpc="http://schemas.microsoft.com/office/word/2010/wordprocessingCanvas" xmlns:cx="http://schemas.microsoft.com/office/drawing/2014/chartex" xmlns:cx1="http://schemas.microsoft.com/office/drawing/2015/9/8/chartex" xmlns:cx2="http://schemas.microsoft.com/office/drawing/2015/10/21/chartex" xmlns:cx3="http://schemas.microsoft.com/office/drawing/2016/5/9/chartex" xmlns:cx4="http://schemas.microsoft.com/office/drawing/2016/5/10/chartex" xmlns:cx5="http://schemas.microsoft.com/office/drawing/2016/5/11/chartex" xmlns:cx6="http://schemas.microsoft.com/office/drawing/2016/5/12/chartex" xmlns:cx7="http://schemas.microsoft.com/office/drawing/2016/5/13/chartex" xmlns:cx8="http://schemas.microsoft.com/office/drawing/2016/5/14/chartex" xmlns:mc="http://schemas.openxmlformats.org/markup-compatibility/2006" xmlns:aink="http://schemas.microsoft.com/office/drawing/2016/ink" xmlns:am3d="http://schemas.microsoft.com/office/drawing/2017/model3d" xmlns:o="urn:schemas-microsoft-com:office:office" xmlns:r="http://schemas.openxmlformats.org/officeDocument/2006/relationships" xmlns:m="http://schemas.openxmlformats.org/officeDocument/2006/math" xmlns:v="urn:schemas-microsoft-com:vml" xmlns:wp14="http://schemas.microsoft.com/office/word/2010/wordprocessingDrawing" xmlns:wp="http://schemas.openxmlformats.org/drawingml/2006/wordprocessingDrawing" xmlns:w10="urn:schemas-microsoft-com:office:word" xmlns:w="http://schemas.openxmlformats.org/wordprocessingml/2006/main" xmlns:w14="http://schemas.microsoft.com/office/word/2010/wordml" xmlns:w15="http://schemas.microsoft.com/office/word/2012/wordml" xmlns:w16cid="http://schemas.microsoft.com/office/word/2016/wordml/cid" xmlns:w16se="http://schemas.microsoft.com/office/word/2015/wordml/symex" xmlns:wpg="http://schemas.microsoft.com/office/word/2010/wordprocessingGroup" xmlns:wpi="http://schemas.microsoft.com/office/word/2010/wordprocessingInk" xmlns:wne="http://schemas.microsoft.com/office/word/2006/wordml" xmlns:wps="http://schemas.microsoft.com/office/word/2010/wordprocessingShape" mc:Ignorable="w14 w15 w16se w16cid wp14">
   <w:body>
     <w:p>
       <w:pPr>
@@ -9,11 +9,9 @@
       <w:r>
         <w:t xml:space="preserve">Taller </w:t>
       </w:r>
-      <w:proofErr w:type="spellStart"/>
       <w:r>
         <w:t>Refactoring</w:t>
       </w:r>
-      <w:proofErr w:type="spellEnd"/>
     </w:p>
     <w:p/>
     <w:p>
@@ -79,13 +77,8 @@
           <w:numId w:val="8"/>
         </w:numPr>
       </w:pPr>
-      <w:proofErr w:type="spellStart"/>
-      <w:r>
-        <w:t>Extract</w:t>
-      </w:r>
-      <w:proofErr w:type="spellEnd"/>
-      <w:r>
-        <w:t xml:space="preserve"> </w:t>
+      <w:r>
+        <w:t xml:space="preserve">Extract </w:t>
       </w:r>
       <w:proofErr w:type="spellStart"/>
       <w:r>
@@ -574,54 +567,39 @@
         </w:rPr>
         <w:t xml:space="preserve"> + </w:t>
       </w:r>
+      <w:r>
+        <w:rPr>
+          <w:b/>
+          <w:lang w:val="es-EC"/>
+        </w:rPr>
+        <w:t>Shift + X</w:t>
+      </w:r>
+      <w:r>
+        <w:rPr>
+          <w:lang w:val="es-EC"/>
+        </w:rPr>
+        <w:t xml:space="preserve"> </w:t>
+      </w:r>
+      <w:r>
+        <w:rPr>
+          <w:lang w:val="es-EC"/>
+        </w:rPr>
+        <w:t xml:space="preserve">y seleccionar </w:t>
+      </w:r>
       <w:proofErr w:type="spellStart"/>
       <w:r>
         <w:rPr>
           <w:b/>
           <w:lang w:val="es-EC"/>
         </w:rPr>
-        <w:t>Shift</w:t>
+        <w:t>SubType</w:t>
       </w:r>
       <w:proofErr w:type="spellEnd"/>
       <w:r>
         <w:rPr>
-          <w:b/>
-          <w:lang w:val="es-EC"/>
-        </w:rPr>
-        <w:t xml:space="preserve"> + X</w:t>
-      </w:r>
-      <w:r>
-        <w:rPr>
-          <w:lang w:val="es-EC"/>
-        </w:rPr>
-        <w:t xml:space="preserve"> </w:t>
-      </w:r>
-      <w:r>
-        <w:rPr>
-          <w:lang w:val="es-EC"/>
-        </w:rPr>
-        <w:t xml:space="preserve">y seleccionar </w:t>
-      </w:r>
-      <w:proofErr w:type="spellStart"/>
-      <w:r>
-        <w:rPr>
-          <w:b/>
-          <w:lang w:val="es-EC"/>
-        </w:rPr>
-        <w:t>SubType</w:t>
-      </w:r>
-      <w:proofErr w:type="spellEnd"/>
-      <w:r>
-        <w:rPr>
-          <w:lang w:val="es-EC"/>
-        </w:rPr>
-        <w:t xml:space="preserve"> e ingresar el nombre de la nueva clase que desea crear</w:t>
-      </w:r>
-      <w:r>
-        <w:rPr>
-          <w:lang w:val="es-EC"/>
-        </w:rPr>
-        <w:t>.</w:t>
+          <w:lang w:val="es-EC"/>
+        </w:rPr>
+        <w:t xml:space="preserve"> e ingresar el nombre de la nueva clase que desea crear.</w:t>
       </w:r>
     </w:p>
     <w:p>
@@ -693,19 +671,11 @@
           <w:lang w:val="es-EC"/>
         </w:rPr>
       </w:pPr>
-      <w:proofErr w:type="spellStart"/>
-      <w:r>
-        <w:rPr>
-          <w:lang w:val="es-EC"/>
-        </w:rPr>
-        <w:t>Extract</w:t>
-      </w:r>
-      <w:proofErr w:type="spellEnd"/>
-      <w:r>
-        <w:rPr>
-          <w:lang w:val="es-EC"/>
-        </w:rPr>
-        <w:t xml:space="preserve"> </w:t>
+      <w:r>
+        <w:rPr>
+          <w:lang w:val="es-EC"/>
+        </w:rPr>
+        <w:t xml:space="preserve">Extract </w:t>
       </w:r>
       <w:proofErr w:type="spellStart"/>
       <w:r>
@@ -749,21 +719,7 @@
         <w:rPr>
           <w:lang w:val="es-EC"/>
         </w:rPr>
-        <w:t xml:space="preserve"> de las clases que desea generalizar (crear la </w:t>
-      </w:r>
-      <w:proofErr w:type="spellStart"/>
-      <w:r>
-        <w:rPr>
-          <w:lang w:val="es-EC"/>
-        </w:rPr>
-        <w:t>super</w:t>
-      </w:r>
-      <w:proofErr w:type="spellEnd"/>
-      <w:r>
-        <w:rPr>
-          <w:lang w:val="es-EC"/>
-        </w:rPr>
-        <w:t xml:space="preserve"> clase).</w:t>
+        <w:t xml:space="preserve"> de las clases que desea generalizar (crear la super clase).</w:t>
       </w:r>
     </w:p>
     <w:p>
@@ -866,6 +822,35 @@
           <w:b/>
           <w:lang w:val="es-EC"/>
         </w:rPr>
+        <w:t xml:space="preserve"> Extract </w:t>
+      </w:r>
+      <w:proofErr w:type="spellStart"/>
+      <w:r>
+        <w:rPr>
+          <w:b/>
+          <w:lang w:val="es-EC"/>
+        </w:rPr>
+        <w:t>Superclass</w:t>
+      </w:r>
+      <w:proofErr w:type="spellEnd"/>
+      <w:r>
+        <w:rPr>
+          <w:b/>
+          <w:lang w:val="es-EC"/>
+        </w:rPr>
+        <w:t xml:space="preserve"> … </w:t>
+      </w:r>
+      <w:r>
+        <w:rPr>
+          <w:lang w:val="es-EC"/>
+        </w:rPr>
+        <w:t>o</w:t>
+      </w:r>
+      <w:r>
+        <w:rPr>
+          <w:b/>
+          <w:lang w:val="es-EC"/>
+        </w:rPr>
         <w:t xml:space="preserve"> </w:t>
       </w:r>
       <w:proofErr w:type="spellStart"/>
@@ -874,7 +859,7 @@
           <w:b/>
           <w:lang w:val="es-EC"/>
         </w:rPr>
-        <w:t>Extract</w:t>
+        <w:t>Ctrl</w:t>
       </w:r>
       <w:proofErr w:type="spellEnd"/>
       <w:r>
@@ -882,84 +867,7 @@
           <w:b/>
           <w:lang w:val="es-EC"/>
         </w:rPr>
-        <w:t xml:space="preserve"> </w:t>
-      </w:r>
-      <w:proofErr w:type="spellStart"/>
-      <w:r>
-        <w:rPr>
-          <w:b/>
-          <w:lang w:val="es-EC"/>
-        </w:rPr>
-        <w:t>Superclass</w:t>
-      </w:r>
-      <w:proofErr w:type="spellEnd"/>
-      <w:r>
-        <w:rPr>
-          <w:b/>
-          <w:lang w:val="es-EC"/>
-        </w:rPr>
-        <w:t xml:space="preserve"> … </w:t>
-      </w:r>
-      <w:r>
-        <w:rPr>
-          <w:lang w:val="es-EC"/>
-        </w:rPr>
-        <w:t>o</w:t>
-      </w:r>
-      <w:r>
-        <w:rPr>
-          <w:b/>
-          <w:lang w:val="es-EC"/>
-        </w:rPr>
-        <w:t xml:space="preserve"> </w:t>
-      </w:r>
-      <w:proofErr w:type="spellStart"/>
-      <w:r>
-        <w:rPr>
-          <w:b/>
-          <w:lang w:val="es-EC"/>
-        </w:rPr>
-        <w:t>Ctrl</w:t>
-      </w:r>
-      <w:proofErr w:type="spellEnd"/>
-      <w:r>
-        <w:rPr>
-          <w:b/>
-          <w:lang w:val="es-EC"/>
-        </w:rPr>
-        <w:t xml:space="preserve"> + </w:t>
-      </w:r>
-      <w:proofErr w:type="spellStart"/>
-      <w:r>
-        <w:rPr>
-          <w:b/>
-          <w:lang w:val="es-EC"/>
-        </w:rPr>
-        <w:t>Alt</w:t>
-      </w:r>
-      <w:proofErr w:type="spellEnd"/>
-      <w:r>
-        <w:rPr>
-          <w:b/>
-          <w:lang w:val="es-EC"/>
-        </w:rPr>
-        <w:t xml:space="preserve"> + </w:t>
-      </w:r>
-      <w:proofErr w:type="spellStart"/>
-      <w:r>
-        <w:rPr>
-          <w:b/>
-          <w:lang w:val="es-EC"/>
-        </w:rPr>
-        <w:t>Shift</w:t>
-      </w:r>
-      <w:proofErr w:type="spellEnd"/>
-      <w:r>
-        <w:rPr>
-          <w:b/>
-          <w:lang w:val="es-EC"/>
-        </w:rPr>
-        <w:t xml:space="preserve"> + S </w:t>
+        <w:t xml:space="preserve"> + Alt + Shift + S </w:t>
       </w:r>
       <w:r>
         <w:rPr>
@@ -1185,21 +1093,7 @@
         <w:rPr>
           <w:lang w:val="es-EC"/>
         </w:rPr>
-        <w:t xml:space="preserve">Finalmente, recuerde que puede utilizar patrones de diseño como </w:t>
-      </w:r>
-      <w:proofErr w:type="spellStart"/>
-      <w:r>
-        <w:rPr>
-          <w:lang w:val="es-EC"/>
-        </w:rPr>
-        <w:t>Composite</w:t>
-      </w:r>
-      <w:proofErr w:type="spellEnd"/>
-      <w:r>
-        <w:rPr>
-          <w:lang w:val="es-EC"/>
-        </w:rPr>
-        <w:t>.</w:t>
+        <w:t>Finalmente, recuerde que puede utilizar patrones de diseño como Composite.</w:t>
       </w:r>
     </w:p>
     <w:p>
@@ -1339,6 +1233,46 @@
       <w:r>
         <w:t>.</w:t>
       </w:r>
+      <w:bookmarkStart w:id="0" w:name="_GoBack"/>
+      <w:bookmarkEnd w:id="0"/>
+    </w:p>
+    <w:p>
+      <w:pPr>
+        <w:pStyle w:val="Prrafodelista"/>
+      </w:pPr>
+    </w:p>
+    <w:p>
+      <w:pPr>
+        <w:pStyle w:val="Prrafodelista"/>
+      </w:pPr>
+      <w:r>
+        <w:t xml:space="preserve">En la clase </w:t>
+      </w:r>
+      <w:r>
+        <w:rPr>
+          <w:b/>
+        </w:rPr>
+        <w:t>Empresa</w:t>
+      </w:r>
+      <w:r>
+        <w:rPr>
+          <w:b/>
+        </w:rPr>
+        <w:t xml:space="preserve"> </w:t>
+      </w:r>
+      <w:r>
+        <w:t>existen problemas de duplicación de código, ya que hay muchos métodos parecidos; lo cual puede ser solucionado usando el método de Refactoring Extract Method.</w:t>
+      </w:r>
+    </w:p>
+    <w:p>
+      <w:pPr>
+        <w:pStyle w:val="Prrafodelista"/>
+      </w:pPr>
+    </w:p>
+    <w:p>
+      <w:pPr>
+        <w:pStyle w:val="Prrafodelista"/>
+      </w:pPr>
     </w:p>
     <w:p>
       <w:pPr>
@@ -1363,12 +1297,7 @@
         <w:t xml:space="preserve"> que está integrada en el IDE. Sugerencia: </w:t>
       </w:r>
       <w:r>
-        <w:t xml:space="preserve">Cree copias de las clases en paquetes por separado para cada refactorización y luego </w:t>
-      </w:r>
-      <w:bookmarkStart w:id="0" w:name="_GoBack"/>
-      <w:bookmarkEnd w:id="0"/>
-      <w:r>
-        <w:t>s</w:t>
+        <w:t>Cree copias de las clases en paquetes por separado para cada refactorización y luego s</w:t>
       </w:r>
       <w:r>
         <w:t xml:space="preserve">iga los pasos indicados </w:t>
@@ -1393,7 +1322,7 @@
 </file>
 
 <file path=word/endnotes.xml><?xml version="1.0" encoding="utf-8"?>
-<w:endnotes xmlns:wpc="http://schemas.microsoft.com/office/word/2010/wordprocessingCanvas" xmlns:cx="http://schemas.microsoft.com/office/drawing/2014/chartex" xmlns:cx1="http://schemas.microsoft.com/office/drawing/2015/9/8/chartex" xmlns:cx2="http://schemas.microsoft.com/office/drawing/2015/10/21/chartex" xmlns:cx3="http://schemas.microsoft.com/office/drawing/2016/5/9/chartex" xmlns:cx4="http://schemas.microsoft.com/office/drawing/2016/5/10/chartex" xmlns:cx5="http://schemas.microsoft.com/office/drawing/2016/5/11/chartex" xmlns:mc="http://schemas.openxmlformats.org/markup-compatibility/2006" xmlns:o="urn:schemas-microsoft-com:office:office" xmlns:r="http://schemas.openxmlformats.org/officeDocument/2006/relationships" xmlns:m="http://schemas.openxmlformats.org/officeDocument/2006/math" xmlns:v="urn:schemas-microsoft-com:vml" xmlns:wp14="http://schemas.microsoft.com/office/word/2010/wordprocessingDrawing" xmlns:wp="http://schemas.openxmlformats.org/drawingml/2006/wordprocessingDrawing" xmlns:w10="urn:schemas-microsoft-com:office:word" xmlns:w="http://schemas.openxmlformats.org/wordprocessingml/2006/main" xmlns:w14="http://schemas.microsoft.com/office/word/2010/wordml" xmlns:w15="http://schemas.microsoft.com/office/word/2012/wordml" xmlns:w16se="http://schemas.microsoft.com/office/word/2015/wordml/symex" xmlns:wpg="http://schemas.microsoft.com/office/word/2010/wordprocessingGroup" xmlns:wpi="http://schemas.microsoft.com/office/word/2010/wordprocessingInk" xmlns:wne="http://schemas.microsoft.com/office/word/2006/wordml" xmlns:wps="http://schemas.microsoft.com/office/word/2010/wordprocessingShape" mc:Ignorable="w14 w15 w16se wp14">
+<w:endnotes xmlns:wpc="http://schemas.microsoft.com/office/word/2010/wordprocessingCanvas" xmlns:cx="http://schemas.microsoft.com/office/drawing/2014/chartex" xmlns:cx1="http://schemas.microsoft.com/office/drawing/2015/9/8/chartex" xmlns:cx2="http://schemas.microsoft.com/office/drawing/2015/10/21/chartex" xmlns:cx3="http://schemas.microsoft.com/office/drawing/2016/5/9/chartex" xmlns:cx4="http://schemas.microsoft.com/office/drawing/2016/5/10/chartex" xmlns:cx5="http://schemas.microsoft.com/office/drawing/2016/5/11/chartex" xmlns:cx6="http://schemas.microsoft.com/office/drawing/2016/5/12/chartex" xmlns:cx7="http://schemas.microsoft.com/office/drawing/2016/5/13/chartex" xmlns:cx8="http://schemas.microsoft.com/office/drawing/2016/5/14/chartex" xmlns:mc="http://schemas.openxmlformats.org/markup-compatibility/2006" xmlns:aink="http://schemas.microsoft.com/office/drawing/2016/ink" xmlns:am3d="http://schemas.microsoft.com/office/drawing/2017/model3d" xmlns:o="urn:schemas-microsoft-com:office:office" xmlns:r="http://schemas.openxmlformats.org/officeDocument/2006/relationships" xmlns:m="http://schemas.openxmlformats.org/officeDocument/2006/math" xmlns:v="urn:schemas-microsoft-com:vml" xmlns:wp14="http://schemas.microsoft.com/office/word/2010/wordprocessingDrawing" xmlns:wp="http://schemas.openxmlformats.org/drawingml/2006/wordprocessingDrawing" xmlns:w10="urn:schemas-microsoft-com:office:word" xmlns:w="http://schemas.openxmlformats.org/wordprocessingml/2006/main" xmlns:w14="http://schemas.microsoft.com/office/word/2010/wordml" xmlns:w15="http://schemas.microsoft.com/office/word/2012/wordml" xmlns:w16cid="http://schemas.microsoft.com/office/word/2016/wordml/cid" xmlns:w16se="http://schemas.microsoft.com/office/word/2015/wordml/symex" xmlns:wpg="http://schemas.microsoft.com/office/word/2010/wordprocessingGroup" xmlns:wpi="http://schemas.microsoft.com/office/word/2010/wordprocessingInk" xmlns:wne="http://schemas.microsoft.com/office/word/2006/wordml" xmlns:wps="http://schemas.microsoft.com/office/word/2010/wordprocessingShape" mc:Ignorable="w14 w15 w16se w16cid wp14">
   <w:endnote w:type="separator" w:id="-1">
     <w:p>
       <w:pPr>
@@ -1418,7 +1347,7 @@
 </file>
 
 <file path=word/footer1.xml><?xml version="1.0" encoding="utf-8"?>
-<w:ftr xmlns:wpc="http://schemas.microsoft.com/office/word/2010/wordprocessingCanvas" xmlns:cx="http://schemas.microsoft.com/office/drawing/2014/chartex" xmlns:cx1="http://schemas.microsoft.com/office/drawing/2015/9/8/chartex" xmlns:cx2="http://schemas.microsoft.com/office/drawing/2015/10/21/chartex" xmlns:cx3="http://schemas.microsoft.com/office/drawing/2016/5/9/chartex" xmlns:cx4="http://schemas.microsoft.com/office/drawing/2016/5/10/chartex" xmlns:cx5="http://schemas.microsoft.com/office/drawing/2016/5/11/chartex" xmlns:mc="http://schemas.openxmlformats.org/markup-compatibility/2006" xmlns:o="urn:schemas-microsoft-com:office:office" xmlns:r="http://schemas.openxmlformats.org/officeDocument/2006/relationships" xmlns:m="http://schemas.openxmlformats.org/officeDocument/2006/math" xmlns:v="urn:schemas-microsoft-com:vml" xmlns:wp14="http://schemas.microsoft.com/office/word/2010/wordprocessingDrawing" xmlns:wp="http://schemas.openxmlformats.org/drawingml/2006/wordprocessingDrawing" xmlns:w10="urn:schemas-microsoft-com:office:word" xmlns:w="http://schemas.openxmlformats.org/wordprocessingml/2006/main" xmlns:w14="http://schemas.microsoft.com/office/word/2010/wordml" xmlns:w15="http://schemas.microsoft.com/office/word/2012/wordml" xmlns:w16se="http://schemas.microsoft.com/office/word/2015/wordml/symex" xmlns:wpg="http://schemas.microsoft.com/office/word/2010/wordprocessingGroup" xmlns:wpi="http://schemas.microsoft.com/office/word/2010/wordprocessingInk" xmlns:wne="http://schemas.microsoft.com/office/word/2006/wordml" xmlns:wps="http://schemas.microsoft.com/office/word/2010/wordprocessingShape" mc:Ignorable="w14 w15 w16se wp14">
+<w:ftr xmlns:wpc="http://schemas.microsoft.com/office/word/2010/wordprocessingCanvas" xmlns:cx="http://schemas.microsoft.com/office/drawing/2014/chartex" xmlns:cx1="http://schemas.microsoft.com/office/drawing/2015/9/8/chartex" xmlns:cx2="http://schemas.microsoft.com/office/drawing/2015/10/21/chartex" xmlns:cx3="http://schemas.microsoft.com/office/drawing/2016/5/9/chartex" xmlns:cx4="http://schemas.microsoft.com/office/drawing/2016/5/10/chartex" xmlns:cx5="http://schemas.microsoft.com/office/drawing/2016/5/11/chartex" xmlns:cx6="http://schemas.microsoft.com/office/drawing/2016/5/12/chartex" xmlns:cx7="http://schemas.microsoft.com/office/drawing/2016/5/13/chartex" xmlns:cx8="http://schemas.microsoft.com/office/drawing/2016/5/14/chartex" xmlns:mc="http://schemas.openxmlformats.org/markup-compatibility/2006" xmlns:aink="http://schemas.microsoft.com/office/drawing/2016/ink" xmlns:am3d="http://schemas.microsoft.com/office/drawing/2017/model3d" xmlns:o="urn:schemas-microsoft-com:office:office" xmlns:r="http://schemas.openxmlformats.org/officeDocument/2006/relationships" xmlns:m="http://schemas.openxmlformats.org/officeDocument/2006/math" xmlns:v="urn:schemas-microsoft-com:vml" xmlns:wp14="http://schemas.microsoft.com/office/word/2010/wordprocessingDrawing" xmlns:wp="http://schemas.openxmlformats.org/drawingml/2006/wordprocessingDrawing" xmlns:w10="urn:schemas-microsoft-com:office:word" xmlns:w="http://schemas.openxmlformats.org/wordprocessingml/2006/main" xmlns:w14="http://schemas.microsoft.com/office/word/2010/wordml" xmlns:w15="http://schemas.microsoft.com/office/word/2012/wordml" xmlns:w16cid="http://schemas.microsoft.com/office/word/2016/wordml/cid" xmlns:w16se="http://schemas.microsoft.com/office/word/2015/wordml/symex" xmlns:wpg="http://schemas.microsoft.com/office/word/2010/wordprocessingGroup" xmlns:wpi="http://schemas.microsoft.com/office/word/2010/wordprocessingInk" xmlns:wne="http://schemas.microsoft.com/office/word/2006/wordml" xmlns:wps="http://schemas.microsoft.com/office/word/2010/wordprocessingShape" mc:Ignorable="w14 w15 w16se w16cid wp14">
   <w:sdt>
     <w:sdtPr>
       <w:id w:val="1699508984"/>
@@ -1471,7 +1400,7 @@
 </file>
 
 <file path=word/footnotes.xml><?xml version="1.0" encoding="utf-8"?>
-<w:footnotes xmlns:wpc="http://schemas.microsoft.com/office/word/2010/wordprocessingCanvas" xmlns:cx="http://schemas.microsoft.com/office/drawing/2014/chartex" xmlns:cx1="http://schemas.microsoft.com/office/drawing/2015/9/8/chartex" xmlns:cx2="http://schemas.microsoft.com/office/drawing/2015/10/21/chartex" xmlns:cx3="http://schemas.microsoft.com/office/drawing/2016/5/9/chartex" xmlns:cx4="http://schemas.microsoft.com/office/drawing/2016/5/10/chartex" xmlns:cx5="http://schemas.microsoft.com/office/drawing/2016/5/11/chartex" xmlns:mc="http://schemas.openxmlformats.org/markup-compatibility/2006" xmlns:o="urn:schemas-microsoft-com:office:office" xmlns:r="http://schemas.openxmlformats.org/officeDocument/2006/relationships" xmlns:m="http://schemas.openxmlformats.org/officeDocument/2006/math" xmlns:v="urn:schemas-microsoft-com:vml" xmlns:wp14="http://schemas.microsoft.com/office/word/2010/wordprocessingDrawing" xmlns:wp="http://schemas.openxmlformats.org/drawingml/2006/wordprocessingDrawing" xmlns:w10="urn:schemas-microsoft-com:office:word" xmlns:w="http://schemas.openxmlformats.org/wordprocessingml/2006/main" xmlns:w14="http://schemas.microsoft.com/office/word/2010/wordml" xmlns:w15="http://schemas.microsoft.com/office/word/2012/wordml" xmlns:w16se="http://schemas.microsoft.com/office/word/2015/wordml/symex" xmlns:wpg="http://schemas.microsoft.com/office/word/2010/wordprocessingGroup" xmlns:wpi="http://schemas.microsoft.com/office/word/2010/wordprocessingInk" xmlns:wne="http://schemas.microsoft.com/office/word/2006/wordml" xmlns:wps="http://schemas.microsoft.com/office/word/2010/wordprocessingShape" mc:Ignorable="w14 w15 w16se wp14">
+<w:footnotes xmlns:wpc="http://schemas.microsoft.com/office/word/2010/wordprocessingCanvas" xmlns:cx="http://schemas.microsoft.com/office/drawing/2014/chartex" xmlns:cx1="http://schemas.microsoft.com/office/drawing/2015/9/8/chartex" xmlns:cx2="http://schemas.microsoft.com/office/drawing/2015/10/21/chartex" xmlns:cx3="http://schemas.microsoft.com/office/drawing/2016/5/9/chartex" xmlns:cx4="http://schemas.microsoft.com/office/drawing/2016/5/10/chartex" xmlns:cx5="http://schemas.microsoft.com/office/drawing/2016/5/11/chartex" xmlns:cx6="http://schemas.microsoft.com/office/drawing/2016/5/12/chartex" xmlns:cx7="http://schemas.microsoft.com/office/drawing/2016/5/13/chartex" xmlns:cx8="http://schemas.microsoft.com/office/drawing/2016/5/14/chartex" xmlns:mc="http://schemas.openxmlformats.org/markup-compatibility/2006" xmlns:aink="http://schemas.microsoft.com/office/drawing/2016/ink" xmlns:am3d="http://schemas.microsoft.com/office/drawing/2017/model3d" xmlns:o="urn:schemas-microsoft-com:office:office" xmlns:r="http://schemas.openxmlformats.org/officeDocument/2006/relationships" xmlns:m="http://schemas.openxmlformats.org/officeDocument/2006/math" xmlns:v="urn:schemas-microsoft-com:vml" xmlns:wp14="http://schemas.microsoft.com/office/word/2010/wordprocessingDrawing" xmlns:wp="http://schemas.openxmlformats.org/drawingml/2006/wordprocessingDrawing" xmlns:w10="urn:schemas-microsoft-com:office:word" xmlns:w="http://schemas.openxmlformats.org/wordprocessingml/2006/main" xmlns:w14="http://schemas.microsoft.com/office/word/2010/wordml" xmlns:w15="http://schemas.microsoft.com/office/word/2012/wordml" xmlns:w16cid="http://schemas.microsoft.com/office/word/2016/wordml/cid" xmlns:w16se="http://schemas.microsoft.com/office/word/2015/wordml/symex" xmlns:wpg="http://schemas.microsoft.com/office/word/2010/wordprocessingGroup" xmlns:wpi="http://schemas.microsoft.com/office/word/2010/wordprocessingInk" xmlns:wne="http://schemas.microsoft.com/office/word/2006/wordml" xmlns:wps="http://schemas.microsoft.com/office/word/2010/wordprocessingShape" mc:Ignorable="w14 w15 w16se w16cid wp14">
   <w:footnote w:type="separator" w:id="-1">
     <w:p>
       <w:pPr>
@@ -1496,7 +1425,7 @@
 </file>
 
 <file path=word/numbering.xml><?xml version="1.0" encoding="utf-8"?>
-<w:numbering xmlns:wpc="http://schemas.microsoft.com/office/word/2010/wordprocessingCanvas" xmlns:cx="http://schemas.microsoft.com/office/drawing/2014/chartex" xmlns:cx1="http://schemas.microsoft.com/office/drawing/2015/9/8/chartex" xmlns:cx2="http://schemas.microsoft.com/office/drawing/2015/10/21/chartex" xmlns:cx3="http://schemas.microsoft.com/office/drawing/2016/5/9/chartex" xmlns:cx4="http://schemas.microsoft.com/office/drawing/2016/5/10/chartex" xmlns:cx5="http://schemas.microsoft.com/office/drawing/2016/5/11/chartex" xmlns:mc="http://schemas.openxmlformats.org/markup-compatibility/2006" xmlns:o="urn:schemas-microsoft-com:office:office" xmlns:r="http://schemas.openxmlformats.org/officeDocument/2006/relationships" xmlns:m="http://schemas.openxmlformats.org/officeDocument/2006/math" xmlns:v="urn:schemas-microsoft-com:vml" xmlns:wp14="http://schemas.microsoft.com/office/word/2010/wordprocessingDrawing" xmlns:wp="http://schemas.openxmlformats.org/drawingml/2006/wordprocessingDrawing" xmlns:w10="urn:schemas-microsoft-com:office:word" xmlns:w="http://schemas.openxmlformats.org/wordprocessingml/2006/main" xmlns:w14="http://schemas.microsoft.com/office/word/2010/wordml" xmlns:w15="http://schemas.microsoft.com/office/word/2012/wordml" xmlns:w16se="http://schemas.microsoft.com/office/word/2015/wordml/symex" xmlns:wpg="http://schemas.microsoft.com/office/word/2010/wordprocessingGroup" xmlns:wpi="http://schemas.microsoft.com/office/word/2010/wordprocessingInk" xmlns:wne="http://schemas.microsoft.com/office/word/2006/wordml" xmlns:wps="http://schemas.microsoft.com/office/word/2010/wordprocessingShape" mc:Ignorable="w14 w15 w16se wp14">
+<w:numbering xmlns:wpc="http://schemas.microsoft.com/office/word/2010/wordprocessingCanvas" xmlns:cx="http://schemas.microsoft.com/office/drawing/2014/chartex" xmlns:cx1="http://schemas.microsoft.com/office/drawing/2015/9/8/chartex" xmlns:cx2="http://schemas.microsoft.com/office/drawing/2015/10/21/chartex" xmlns:cx3="http://schemas.microsoft.com/office/drawing/2016/5/9/chartex" xmlns:cx4="http://schemas.microsoft.com/office/drawing/2016/5/10/chartex" xmlns:cx5="http://schemas.microsoft.com/office/drawing/2016/5/11/chartex" xmlns:cx6="http://schemas.microsoft.com/office/drawing/2016/5/12/chartex" xmlns:cx7="http://schemas.microsoft.com/office/drawing/2016/5/13/chartex" xmlns:cx8="http://schemas.microsoft.com/office/drawing/2016/5/14/chartex" xmlns:mc="http://schemas.openxmlformats.org/markup-compatibility/2006" xmlns:aink="http://schemas.microsoft.com/office/drawing/2016/ink" xmlns:am3d="http://schemas.microsoft.com/office/drawing/2017/model3d" xmlns:o="urn:schemas-microsoft-com:office:office" xmlns:r="http://schemas.openxmlformats.org/officeDocument/2006/relationships" xmlns:m="http://schemas.openxmlformats.org/officeDocument/2006/math" xmlns:v="urn:schemas-microsoft-com:vml" xmlns:wp14="http://schemas.microsoft.com/office/word/2010/wordprocessingDrawing" xmlns:wp="http://schemas.openxmlformats.org/drawingml/2006/wordprocessingDrawing" xmlns:w10="urn:schemas-microsoft-com:office:word" xmlns:w="http://schemas.openxmlformats.org/wordprocessingml/2006/main" xmlns:w14="http://schemas.microsoft.com/office/word/2010/wordml" xmlns:w15="http://schemas.microsoft.com/office/word/2012/wordml" xmlns:w16cid="http://schemas.microsoft.com/office/word/2016/wordml/cid" xmlns:w16se="http://schemas.microsoft.com/office/word/2015/wordml/symex" xmlns:wpg="http://schemas.microsoft.com/office/word/2010/wordprocessingGroup" xmlns:wpi="http://schemas.microsoft.com/office/word/2010/wordprocessingInk" xmlns:wne="http://schemas.microsoft.com/office/word/2006/wordml" xmlns:wps="http://schemas.microsoft.com/office/word/2010/wordprocessingShape" mc:Ignorable="w14 w15 w16se w16cid wp14">
   <w:abstractNum w:abstractNumId="0" w15:restartNumberingAfterBreak="0">
     <w:nsid w:val="00FF7019"/>
     <w:multiLevelType w:val="hybridMultilevel"/>
@@ -2294,7 +2223,7 @@
 </file>
 
 <file path=word/styles.xml><?xml version="1.0" encoding="utf-8"?>
-<w:styles xmlns:mc="http://schemas.openxmlformats.org/markup-compatibility/2006" xmlns:r="http://schemas.openxmlformats.org/officeDocument/2006/relationships" xmlns:w="http://schemas.openxmlformats.org/wordprocessingml/2006/main" xmlns:w14="http://schemas.microsoft.com/office/word/2010/wordml" xmlns:w15="http://schemas.microsoft.com/office/word/2012/wordml" xmlns:w16se="http://schemas.microsoft.com/office/word/2015/wordml/symex" mc:Ignorable="w14 w15 w16se">
+<w:styles xmlns:mc="http://schemas.openxmlformats.org/markup-compatibility/2006" xmlns:r="http://schemas.openxmlformats.org/officeDocument/2006/relationships" xmlns:w="http://schemas.openxmlformats.org/wordprocessingml/2006/main" xmlns:w14="http://schemas.microsoft.com/office/word/2010/wordml" xmlns:w15="http://schemas.microsoft.com/office/word/2012/wordml" xmlns:w16cid="http://schemas.microsoft.com/office/word/2016/wordml/cid" xmlns:w16se="http://schemas.microsoft.com/office/word/2015/wordml/symex" mc:Ignorable="w14 w15 w16se w16cid">
   <w:docDefaults>
     <w:rPrDefault>
       <w:rPr>
@@ -2310,7 +2239,7 @@
       </w:pPr>
     </w:pPrDefault>
   </w:docDefaults>
-  <w:latentStyles w:defLockedState="0" w:defUIPriority="99" w:defSemiHidden="0" w:defUnhideWhenUsed="0" w:defQFormat="0" w:count="374">
+  <w:latentStyles w:defLockedState="0" w:defUIPriority="99" w:defSemiHidden="0" w:defUnhideWhenUsed="0" w:defQFormat="0" w:count="375">
     <w:lsdException w:name="Normal" w:uiPriority="0" w:qFormat="1"/>
     <w:lsdException w:name="heading 1" w:uiPriority="9" w:qFormat="1"/>
     <w:lsdException w:name="heading 2" w:semiHidden="1" w:uiPriority="9" w:unhideWhenUsed="1" w:qFormat="1"/>
@@ -2416,7 +2345,6 @@
     <w:lsdException w:name="HTML Sample" w:semiHidden="1" w:unhideWhenUsed="1"/>
     <w:lsdException w:name="HTML Typewriter" w:semiHidden="1" w:unhideWhenUsed="1"/>
     <w:lsdException w:name="HTML Variable" w:semiHidden="1" w:unhideWhenUsed="1"/>
-    <w:lsdException w:name="Normal Table" w:semiHidden="1" w:unhideWhenUsed="1"/>
     <w:lsdException w:name="annotation subject" w:semiHidden="1" w:unhideWhenUsed="1"/>
     <w:lsdException w:name="No List" w:semiHidden="1" w:unhideWhenUsed="1"/>
     <w:lsdException w:name="Outline List 1" w:semiHidden="1" w:unhideWhenUsed="1"/>
@@ -2463,10 +2391,8 @@
     <w:lsdException w:name="Table Subtle 2" w:semiHidden="1" w:unhideWhenUsed="1"/>
     <w:lsdException w:name="Table Web 1" w:semiHidden="1" w:unhideWhenUsed="1"/>
     <w:lsdException w:name="Table Web 2" w:semiHidden="1" w:unhideWhenUsed="1"/>
-    <w:lsdException w:name="Table Web 3" w:semiHidden="1" w:unhideWhenUsed="1"/>
     <w:lsdException w:name="Balloon Text" w:semiHidden="1" w:unhideWhenUsed="1"/>
     <w:lsdException w:name="Table Grid" w:uiPriority="39"/>
-    <w:lsdException w:name="Table Theme" w:semiHidden="1" w:unhideWhenUsed="1"/>
     <w:lsdException w:name="Placeholder Text" w:semiHidden="1"/>
     <w:lsdException w:name="No Spacing" w:uiPriority="1" w:qFormat="1"/>
     <w:lsdException w:name="Light Shading" w:uiPriority="60"/>
@@ -2685,6 +2611,7 @@
     <w:lsdException w:name="Mention" w:semiHidden="1" w:unhideWhenUsed="1"/>
     <w:lsdException w:name="Smart Hyperlink" w:semiHidden="1" w:unhideWhenUsed="1"/>
     <w:lsdException w:name="Hashtag" w:semiHidden="1" w:unhideWhenUsed="1"/>
+    <w:lsdException w:name="Unresolved Mention" w:semiHidden="1" w:unhideWhenUsed="1"/>
   </w:latentStyles>
   <w:style w:type="paragraph" w:default="1" w:styleId="Normal">
     <w:name w:val="Normal"/>

</xml_diff>